<commit_message>
Cập nhật tên chuyên ngành
</commit_message>
<xml_diff>
--- a/Le Nguyen Chanh Tin.docx
+++ b/Le Nguyen Chanh Tin.docx
@@ -541,26 +541,10 @@
         <w:rPr>
           <w:color w:val="auto"/>
         </w:rPr>
-        <w:t>Computer</w:t>
+        <w:t>Computer Systems Networking and Telecommunications</w:t>
       </w:r>
-      <w:r>
-        <w:rPr>
-          <w:color w:val="auto"/>
-        </w:rPr>
-        <w:t xml:space="preserve"> </w:t>
-      </w:r>
-      <w:r>
-        <w:rPr>
-          <w:color w:val="auto"/>
-        </w:rPr>
-        <w:t>Network</w:t>
-      </w:r>
-      <w:r>
-        <w:rPr>
-          <w:color w:val="auto"/>
-        </w:rPr>
-        <w:t xml:space="preserve"> and Communication </w:t>
-      </w:r>
+      <w:bookmarkStart w:id="0" w:name="_GoBack"/>
+      <w:bookmarkEnd w:id="0"/>
     </w:p>
     <w:sdt>
       <w:sdtPr>
@@ -972,14 +956,14 @@
           <w:color w:val="auto"/>
         </w:rPr>
       </w:pPr>
-      <w:bookmarkStart w:id="0" w:name="_Hlk519094154"/>
+      <w:bookmarkStart w:id="1" w:name="_Hlk519094154"/>
       <w:r>
         <w:rPr>
           <w:color w:val="auto"/>
         </w:rPr>
         <w:t>Configuring Cisco Router &amp; Switch: OSPF, DHCP, NAT, ACL,..</w:t>
       </w:r>
-      <w:bookmarkEnd w:id="0"/>
+      <w:bookmarkEnd w:id="1"/>
     </w:p>
     <w:p>
       <w:pPr>
@@ -1022,7 +1006,7 @@
           <w:color w:val="auto"/>
         </w:rPr>
       </w:pPr>
-      <w:bookmarkStart w:id="1" w:name="_Hlk519094143"/>
+      <w:bookmarkStart w:id="2" w:name="_Hlk519094143"/>
       <w:r>
         <w:rPr>
           <w:color w:val="auto"/>
@@ -1042,7 +1026,7 @@
         <w:t>: AD, DHCP, IIS, DNS,...</w:t>
       </w:r>
     </w:p>
-    <w:bookmarkEnd w:id="1"/>
+    <w:bookmarkEnd w:id="2"/>
     <w:p>
       <w:pPr>
         <w:pStyle w:val="ListBullet"/>
@@ -1299,8 +1283,6 @@
           <w:szCs w:val="22"/>
         </w:rPr>
       </w:pPr>
-      <w:bookmarkStart w:id="2" w:name="_GoBack"/>
-      <w:bookmarkEnd w:id="2"/>
       <w:r>
         <w:rPr>
           <w:noProof/>
@@ -2324,7 +2306,6 @@
     <w:lvl w:ilvl="0">
       <w:start w:val="1"/>
       <w:numFmt w:val="bullet"/>
-      <w:pStyle w:val="ListBullet"/>
       <w:lvlText w:val="·"/>
       <w:lvlJc w:val="left"/>
       <w:pPr>
@@ -3907,6 +3888,7 @@
   <w:style w:type="character" w:default="1" w:styleId="DefaultParagraphFont">
     <w:name w:val="Default Paragraph Font"/>
     <w:uiPriority w:val="1"/>
+    <w:semiHidden/>
     <w:unhideWhenUsed/>
   </w:style>
   <w:style w:type="table" w:default="1" w:styleId="TableNormal">
@@ -28905,7 +28887,7 @@
     <w:charset w:val="00"/>
     <w:family w:val="roman"/>
     <w:pitch w:val="variable"/>
-    <w:sig w:usb0="E0002AFF" w:usb1="C0007843" w:usb2="00000009" w:usb3="00000000" w:csb0="000001FF" w:csb1="00000000"/>
+    <w:sig w:usb0="E0002EFF" w:usb1="C000785B" w:usb2="00000009" w:usb3="00000000" w:csb0="000001FF" w:csb1="00000000"/>
   </w:font>
   <w:font w:name="Cambria">
     <w:panose1 w:val="02040503050406030204"/>
@@ -28970,14 +28952,14 @@
     <w:charset w:val="00"/>
     <w:family w:val="swiss"/>
     <w:pitch w:val="variable"/>
-    <w:sig w:usb0="E00002FF" w:usb1="4000ACFF" w:usb2="00000001" w:usb3="00000000" w:csb0="0000019F" w:csb1="00000000"/>
+    <w:sig w:usb0="E0002AFF" w:usb1="C000247B" w:usb2="00000009" w:usb3="00000000" w:csb0="000001FF" w:csb1="00000000"/>
   </w:font>
   <w:font w:name="Calibri Light">
     <w:panose1 w:val="020F0302020204030204"/>
     <w:charset w:val="00"/>
     <w:family w:val="swiss"/>
     <w:pitch w:val="variable"/>
-    <w:sig w:usb0="A00002EF" w:usb1="4000207B" w:usb2="00000000" w:usb3="00000000" w:csb0="0000009F" w:csb1="00000000"/>
+    <w:sig w:usb0="E0002AFF" w:usb1="C000247B" w:usb2="00000009" w:usb3="00000000" w:csb0="000001FF" w:csb1="00000000"/>
   </w:font>
 </w:fonts>
 </file>

</xml_diff>